<commit_message>
fixed images that werent loading
</commit_message>
<xml_diff>
--- a/Building a Chatbot with Pytorch.docx
+++ b/Building a Chatbot with Pytorch.docx
@@ -12,8 +12,16 @@
         <w:rPr>
           <w:lang w:val="en-GB"/>
         </w:rPr>
-        <w:t>Building a Chatbot with Pytorch</w:t>
-      </w:r>
+        <w:t xml:space="preserve">Building a Chatbot with </w:t>
+      </w:r>
+      <w:proofErr w:type="spellStart"/>
+      <w:r>
+        <w:rPr>
+          <w:lang w:val="en-GB"/>
+        </w:rPr>
+        <w:t>Pytorch</w:t>
+      </w:r>
+      <w:proofErr w:type="spellEnd"/>
     </w:p>
     <w:p>
       <w:pPr>
@@ -31,13 +39,62 @@
         <w:rPr>
           <w:lang w:val="en-GB"/>
         </w:rPr>
-        <w:t xml:space="preserve">of Python, Pytorch and a little bit of other things. Lets get Started. </w:t>
-      </w:r>
-      <w:r>
-        <w:rPr>
-          <w:lang w:val="en-GB"/>
-        </w:rPr>
-        <w:t xml:space="preserve">Keep in mind that this is a very basic Neural Network thatr will get you started with NLP </w:t>
+        <w:t xml:space="preserve">of Python, </w:t>
+      </w:r>
+      <w:proofErr w:type="spellStart"/>
+      <w:r>
+        <w:rPr>
+          <w:lang w:val="en-GB"/>
+        </w:rPr>
+        <w:t>Pytorch</w:t>
+      </w:r>
+      <w:proofErr w:type="spellEnd"/>
+      <w:r>
+        <w:rPr>
+          <w:lang w:val="en-GB"/>
+        </w:rPr>
+        <w:t xml:space="preserve"> and a little bit of other things. </w:t>
+      </w:r>
+      <w:proofErr w:type="gramStart"/>
+      <w:r>
+        <w:rPr>
+          <w:lang w:val="en-GB"/>
+        </w:rPr>
+        <w:t>Lets</w:t>
+      </w:r>
+      <w:proofErr w:type="gramEnd"/>
+      <w:r>
+        <w:rPr>
+          <w:lang w:val="en-GB"/>
+        </w:rPr>
+        <w:t xml:space="preserve"> get Started. </w:t>
+      </w:r>
+      <w:r>
+        <w:rPr>
+          <w:lang w:val="en-GB"/>
+        </w:rPr>
+        <w:t xml:space="preserve">Keep in mind that this is a very basic Neural Network </w:t>
+      </w:r>
+      <w:proofErr w:type="spellStart"/>
+      <w:r>
+        <w:rPr>
+          <w:lang w:val="en-GB"/>
+        </w:rPr>
+        <w:t>thatr</w:t>
+      </w:r>
+      <w:proofErr w:type="spellEnd"/>
+      <w:r>
+        <w:rPr>
+          <w:lang w:val="en-GB"/>
+        </w:rPr>
+        <w:t xml:space="preserve"> will get you started with </w:t>
+      </w:r>
+      <w:proofErr w:type="gramStart"/>
+      <w:r>
+        <w:rPr>
+          <w:lang w:val="en-GB"/>
+        </w:rPr>
+        <w:t xml:space="preserve">NLP </w:t>
       </w:r>
       <w:r>
         <w:rPr>
@@ -45,25 +102,40 @@
         </w:rPr>
         <w:t>.</w:t>
       </w:r>
-    </w:p>
-    <w:p>
-      <w:pPr>
-        <w:rPr>
-          <w:lang w:val="en-GB"/>
-        </w:rPr>
-      </w:pPr>
-    </w:p>
-    <w:p>
-      <w:pPr>
-        <w:rPr>
-          <w:lang w:val="en-GB"/>
-        </w:rPr>
-      </w:pPr>
-      <w:r>
-        <w:rPr>
-          <w:lang w:val="en-GB"/>
-        </w:rPr>
-        <w:t xml:space="preserve">Before Proceeding, Here is a list of Requirements for the tutorial. There are tons of Tutorials available online where you can learn these things. </w:t>
+      <w:proofErr w:type="gramEnd"/>
+    </w:p>
+    <w:p>
+      <w:pPr>
+        <w:rPr>
+          <w:lang w:val="en-GB"/>
+        </w:rPr>
+      </w:pPr>
+    </w:p>
+    <w:p>
+      <w:pPr>
+        <w:rPr>
+          <w:lang w:val="en-GB"/>
+        </w:rPr>
+      </w:pPr>
+      <w:r>
+        <w:rPr>
+          <w:lang w:val="en-GB"/>
+        </w:rPr>
+        <w:t xml:space="preserve">Before Proceeding, </w:t>
+      </w:r>
+      <w:proofErr w:type="gramStart"/>
+      <w:r>
+        <w:rPr>
+          <w:lang w:val="en-GB"/>
+        </w:rPr>
+        <w:t>Here</w:t>
+      </w:r>
+      <w:proofErr w:type="gramEnd"/>
+      <w:r>
+        <w:rPr>
+          <w:lang w:val="en-GB"/>
+        </w:rPr>
+        <w:t xml:space="preserve"> is a list of Requirements for the tutorial. There are tons of Tutorials available online where you can learn these things. </w:t>
       </w:r>
     </w:p>
     <w:p>
@@ -111,12 +183,14 @@
           <w:lang w:val="en-GB"/>
         </w:rPr>
       </w:pPr>
+      <w:proofErr w:type="spellStart"/>
       <w:r>
         <w:rPr>
           <w:lang w:val="en-GB"/>
         </w:rPr>
         <w:t>Numpy</w:t>
       </w:r>
+      <w:proofErr w:type="spellEnd"/>
     </w:p>
     <w:p>
       <w:pPr>
@@ -137,12 +211,14 @@
           <w:lang w:val="en-GB"/>
         </w:rPr>
       </w:pPr>
+      <w:proofErr w:type="spellStart"/>
       <w:r>
         <w:rPr>
           <w:lang w:val="en-GB"/>
         </w:rPr>
         <w:t>Pytorch</w:t>
       </w:r>
+      <w:proofErr w:type="spellEnd"/>
     </w:p>
     <w:p>
       <w:pPr>
@@ -191,7 +267,21 @@
         <w:rPr>
           <w:lang w:val="en-GB"/>
         </w:rPr>
-        <w:t xml:space="preserve">Google Collab (You can use any other software that supports Jupyter </w:t>
+        <w:t xml:space="preserve">Google Collab (You can use any other software that supports </w:t>
+      </w:r>
+      <w:proofErr w:type="spellStart"/>
+      <w:r>
+        <w:rPr>
+          <w:lang w:val="en-GB"/>
+        </w:rPr>
+        <w:t>Jupyter</w:t>
+      </w:r>
+      <w:proofErr w:type="spellEnd"/>
+      <w:r>
+        <w:rPr>
+          <w:lang w:val="en-GB"/>
+        </w:rPr>
+        <w:t xml:space="preserve"> </w:t>
       </w:r>
       <w:r>
         <w:rPr>
@@ -215,13 +305,41 @@
         <w:rPr>
           <w:lang w:val="en-GB"/>
         </w:rPr>
-        <w:t>Google Drive (</w:t>
-      </w:r>
-      <w:r>
-        <w:rPr>
-          <w:lang w:val="en-GB"/>
-        </w:rPr>
-        <w:t xml:space="preserve"> You can use your local machine or github as well)</w:t>
+        <w:t xml:space="preserve">Google Drive </w:t>
+      </w:r>
+      <w:proofErr w:type="gramStart"/>
+      <w:r>
+        <w:rPr>
+          <w:lang w:val="en-GB"/>
+        </w:rPr>
+        <w:t>(</w:t>
+      </w:r>
+      <w:r>
+        <w:rPr>
+          <w:lang w:val="en-GB"/>
+        </w:rPr>
+        <w:t xml:space="preserve"> You</w:t>
+      </w:r>
+      <w:proofErr w:type="gramEnd"/>
+      <w:r>
+        <w:rPr>
+          <w:lang w:val="en-GB"/>
+        </w:rPr>
+        <w:t xml:space="preserve"> can use your local machine or </w:t>
+      </w:r>
+      <w:proofErr w:type="spellStart"/>
+      <w:r>
+        <w:rPr>
+          <w:lang w:val="en-GB"/>
+        </w:rPr>
+        <w:t>github</w:t>
+      </w:r>
+      <w:proofErr w:type="spellEnd"/>
+      <w:r>
+        <w:rPr>
+          <w:lang w:val="en-GB"/>
+        </w:rPr>
+        <w:t xml:space="preserve"> as well)</w:t>
       </w:r>
     </w:p>
     <w:p>
@@ -266,7 +384,21 @@
         <w:rPr>
           <w:lang w:val="en-GB"/>
         </w:rPr>
-        <w:t xml:space="preserve"> you need to install a library called PyDrive (installation method Is in the notebook)</w:t>
+        <w:t xml:space="preserve"> you need to install a library called </w:t>
+      </w:r>
+      <w:proofErr w:type="spellStart"/>
+      <w:r>
+        <w:rPr>
+          <w:lang w:val="en-GB"/>
+        </w:rPr>
+        <w:t>PyDrive</w:t>
+      </w:r>
+      <w:proofErr w:type="spellEnd"/>
+      <w:r>
+        <w:rPr>
+          <w:lang w:val="en-GB"/>
+        </w:rPr>
+        <w:t xml:space="preserve"> (installation method Is in the notebook)</w:t>
       </w:r>
     </w:p>
     <w:p>
@@ -291,7 +423,21 @@
         <w:rPr>
           <w:lang w:val="en-GB"/>
         </w:rPr>
-        <w:t xml:space="preserve">in the colab notebooks folder in drive. </w:t>
+        <w:t xml:space="preserve">in the </w:t>
+      </w:r>
+      <w:proofErr w:type="spellStart"/>
+      <w:r>
+        <w:rPr>
+          <w:lang w:val="en-GB"/>
+        </w:rPr>
+        <w:t>colab</w:t>
+      </w:r>
+      <w:proofErr w:type="spellEnd"/>
+      <w:r>
+        <w:rPr>
+          <w:lang w:val="en-GB"/>
+        </w:rPr>
+        <w:t xml:space="preserve"> notebooks folder in drive. </w:t>
       </w:r>
     </w:p>
     <w:p>
@@ -317,7 +463,21 @@
         <w:rPr>
           <w:lang w:val="en-GB"/>
         </w:rPr>
-        <w:t>4. paste the link anywhere (preferrabally in notepad) &amp; extract the file ID</w:t>
+        <w:t>4. paste the link anywhere (</w:t>
+      </w:r>
+      <w:proofErr w:type="spellStart"/>
+      <w:r>
+        <w:rPr>
+          <w:lang w:val="en-GB"/>
+        </w:rPr>
+        <w:t>preferrabally</w:t>
+      </w:r>
+      <w:proofErr w:type="spellEnd"/>
+      <w:r>
+        <w:rPr>
+          <w:lang w:val="en-GB"/>
+        </w:rPr>
+        <w:t xml:space="preserve"> in notepad) &amp; extract the file ID</w:t>
       </w:r>
     </w:p>
     <w:p>
@@ -336,7 +496,21 @@
         <w:rPr>
           <w:lang w:val="en-GB"/>
         </w:rPr>
-        <w:t>the file ID can be obtained from the link. The file ID is alphanumeric characters between /d/ and /view?usp=sharing</w:t>
+        <w:t>the file ID can be obtained from the link. The file ID is alphanumeric characters between /d/ and /</w:t>
+      </w:r>
+      <w:proofErr w:type="spellStart"/>
+      <w:r>
+        <w:rPr>
+          <w:lang w:val="en-GB"/>
+        </w:rPr>
+        <w:t>view?usp</w:t>
+      </w:r>
+      <w:proofErr w:type="spellEnd"/>
+      <w:r>
+        <w:rPr>
+          <w:lang w:val="en-GB"/>
+        </w:rPr>
+        <w:t>=sharing</w:t>
       </w:r>
     </w:p>
     <w:p>
@@ -403,7 +577,23 @@
           <w:lang w:val="en-GB"/>
         </w:rPr>
         <w:lastRenderedPageBreak/>
-        <w:t>7. You can replace the intents.json filename to whatever you want</w:t>
+        <w:t xml:space="preserve">7. You can replace the </w:t>
+      </w:r>
+      <w:proofErr w:type="spellStart"/>
+      <w:proofErr w:type="gramStart"/>
+      <w:r>
+        <w:rPr>
+          <w:lang w:val="en-GB"/>
+        </w:rPr>
+        <w:t>intents.json</w:t>
+      </w:r>
+      <w:proofErr w:type="spellEnd"/>
+      <w:proofErr w:type="gramEnd"/>
+      <w:r>
+        <w:rPr>
+          <w:lang w:val="en-GB"/>
+        </w:rPr>
+        <w:t xml:space="preserve"> filename to whatever you want</w:t>
       </w:r>
     </w:p>
     <w:p>
@@ -540,7 +730,21 @@
         <w:rPr>
           <w:lang w:val="en-GB"/>
         </w:rPr>
-        <w:t>Preparing The Data:</w:t>
+        <w:t xml:space="preserve">Preparing </w:t>
+      </w:r>
+      <w:proofErr w:type="gramStart"/>
+      <w:r>
+        <w:rPr>
+          <w:lang w:val="en-GB"/>
+        </w:rPr>
+        <w:t>The</w:t>
+      </w:r>
+      <w:proofErr w:type="gramEnd"/>
+      <w:r>
+        <w:rPr>
+          <w:lang w:val="en-GB"/>
+        </w:rPr>
+        <w:t xml:space="preserve"> Data:</w:t>
       </w:r>
     </w:p>
     <w:p>
@@ -560,7 +764,21 @@
         <w:rPr>
           <w:lang w:val="en-GB"/>
         </w:rPr>
-        <w:t xml:space="preserve">define how good or bad your Machine Learning Model will perform. So we have to clean or </w:t>
+        <w:t xml:space="preserve">define how good or bad your Machine Learning Model will perform. </w:t>
+      </w:r>
+      <w:proofErr w:type="gramStart"/>
+      <w:r>
+        <w:rPr>
+          <w:lang w:val="en-GB"/>
+        </w:rPr>
+        <w:t>So</w:t>
+      </w:r>
+      <w:proofErr w:type="gramEnd"/>
+      <w:r>
+        <w:rPr>
+          <w:lang w:val="en-GB"/>
+        </w:rPr>
+        <w:t xml:space="preserve"> we have to clean or </w:t>
       </w:r>
       <w:r>
         <w:rPr>
@@ -590,6 +808,7 @@
           <w:lang w:val="en-GB"/>
         </w:rPr>
       </w:pPr>
+      <w:proofErr w:type="spellStart"/>
       <w:r>
         <w:rPr>
           <w:lang w:val="en-GB"/>
@@ -606,7 +825,14 @@
         <w:rPr>
           <w:lang w:val="en-GB"/>
         </w:rPr>
-        <w:t xml:space="preserve">ssing in NLP is quite different from traditional Machine Learning or Deep Learning. </w:t>
+        <w:t>ssing</w:t>
+      </w:r>
+      <w:proofErr w:type="spellEnd"/>
+      <w:r>
+        <w:rPr>
+          <w:lang w:val="en-GB"/>
+        </w:rPr>
+        <w:t xml:space="preserve"> in NLP is quite different from traditional Machine Learning or Deep Learning. </w:t>
       </w:r>
     </w:p>
     <w:p>
@@ -841,11 +1067,19 @@
           <w:lang w:val="en-GB"/>
         </w:rPr>
       </w:pPr>
-      <w:r>
-        <w:rPr>
-          <w:lang w:val="en-GB"/>
-        </w:rPr>
-        <w:t xml:space="preserve">Nltk or natural language took kit is a really useful library that contains important classes that will be useful in any of your NLP task. </w:t>
+      <w:proofErr w:type="spellStart"/>
+      <w:r>
+        <w:rPr>
+          <w:lang w:val="en-GB"/>
+        </w:rPr>
+        <w:t>Nltk</w:t>
+      </w:r>
+      <w:proofErr w:type="spellEnd"/>
+      <w:r>
+        <w:rPr>
+          <w:lang w:val="en-GB"/>
+        </w:rPr>
+        <w:t xml:space="preserve"> or natural language took kit is a really useful library that contains important classes that will be useful in any of your NLP task. </w:t>
       </w:r>
     </w:p>
     <w:p>
@@ -929,7 +1163,21 @@
         <w:rPr>
           <w:lang w:val="en-GB"/>
         </w:rPr>
-        <w:t>-Preprocessing:</w:t>
+        <w:t>-</w:t>
+      </w:r>
+      <w:proofErr w:type="spellStart"/>
+      <w:r>
+        <w:rPr>
+          <w:lang w:val="en-GB"/>
+        </w:rPr>
+        <w:t>Preprocessing</w:t>
+      </w:r>
+      <w:proofErr w:type="spellEnd"/>
+      <w:r>
+        <w:rPr>
+          <w:lang w:val="en-GB"/>
+        </w:rPr>
+        <w:t>:</w:t>
       </w:r>
     </w:p>
     <w:p>
@@ -1020,7 +1268,21 @@
         <w:rPr>
           <w:lang w:val="en-GB"/>
         </w:rPr>
-        <w:t xml:space="preserve">If we have a array of </w:t>
+        <w:t xml:space="preserve">If we have </w:t>
+      </w:r>
+      <w:proofErr w:type="spellStart"/>
+      <w:r>
+        <w:rPr>
+          <w:lang w:val="en-GB"/>
+        </w:rPr>
+        <w:t>a</w:t>
+      </w:r>
+      <w:proofErr w:type="spellEnd"/>
+      <w:r>
+        <w:rPr>
+          <w:lang w:val="en-GB"/>
+        </w:rPr>
+        <w:t xml:space="preserve"> array of </w:t>
       </w:r>
       <w:r>
         <w:rPr>
@@ -1068,7 +1330,21 @@
         <w:rPr>
           <w:lang w:val="en-GB"/>
         </w:rPr>
-        <w:t xml:space="preserve">. We will loop over the each word in the </w:t>
+        <w:t xml:space="preserve">. We will loop over </w:t>
+      </w:r>
+      <w:proofErr w:type="gramStart"/>
+      <w:r>
+        <w:rPr>
+          <w:lang w:val="en-GB"/>
+        </w:rPr>
+        <w:t>the each</w:t>
+      </w:r>
+      <w:proofErr w:type="gramEnd"/>
+      <w:r>
+        <w:rPr>
+          <w:lang w:val="en-GB"/>
+        </w:rPr>
+        <w:t xml:space="preserve"> word in the </w:t>
       </w:r>
       <w:r>
         <w:rPr>
@@ -1086,7 +1362,21 @@
         <w:rPr>
           <w:lang w:val="en-GB"/>
         </w:rPr>
-        <w:t xml:space="preserve"> and the bog array corresponding to each word. If a word from the sentence is found in the all words array, 1 will be replaced at that index/postion in bog array.</w:t>
+        <w:t xml:space="preserve"> and the bog array corresponding to each word. If a word from the sentence is found in the all words array, 1 will be replaced at that index/</w:t>
+      </w:r>
+      <w:proofErr w:type="spellStart"/>
+      <w:r>
+        <w:rPr>
+          <w:lang w:val="en-GB"/>
+        </w:rPr>
+        <w:t>postion</w:t>
+      </w:r>
+      <w:proofErr w:type="spellEnd"/>
+      <w:r>
+        <w:rPr>
+          <w:lang w:val="en-GB"/>
+        </w:rPr>
+        <w:t xml:space="preserve"> in bog array.</w:t>
       </w:r>
     </w:p>
     <w:p>
@@ -1108,7 +1398,63 @@
         <w:rPr>
           <w:lang w:val="en-GB"/>
         </w:rPr>
-        <w:t xml:space="preserve">During the the process , we will also use nltk.word_tokenize() which will convert a single sentence string into a list of word. E.g if you pass </w:t>
+        <w:t xml:space="preserve">During the </w:t>
+      </w:r>
+      <w:proofErr w:type="spellStart"/>
+      <w:r>
+        <w:rPr>
+          <w:lang w:val="en-GB"/>
+        </w:rPr>
+        <w:t>the</w:t>
+      </w:r>
+      <w:proofErr w:type="spellEnd"/>
+      <w:r>
+        <w:rPr>
+          <w:lang w:val="en-GB"/>
+        </w:rPr>
+        <w:t xml:space="preserve"> </w:t>
+      </w:r>
+      <w:proofErr w:type="gramStart"/>
+      <w:r>
+        <w:rPr>
+          <w:lang w:val="en-GB"/>
+        </w:rPr>
+        <w:t>process ,</w:t>
+      </w:r>
+      <w:proofErr w:type="gramEnd"/>
+      <w:r>
+        <w:rPr>
+          <w:lang w:val="en-GB"/>
+        </w:rPr>
+        <w:t xml:space="preserve"> we will also use </w:t>
+      </w:r>
+      <w:proofErr w:type="spellStart"/>
+      <w:r>
+        <w:rPr>
+          <w:lang w:val="en-GB"/>
+        </w:rPr>
+        <w:t>nltk.word_tokenize</w:t>
+      </w:r>
+      <w:proofErr w:type="spellEnd"/>
+      <w:r>
+        <w:rPr>
+          <w:lang w:val="en-GB"/>
+        </w:rPr>
+        <w:t xml:space="preserve">() which will convert a single sentence string into a list of word. </w:t>
+      </w:r>
+      <w:proofErr w:type="spellStart"/>
+      <w:r>
+        <w:rPr>
+          <w:lang w:val="en-GB"/>
+        </w:rPr>
+        <w:t>E.g</w:t>
+      </w:r>
+      <w:proofErr w:type="spellEnd"/>
+      <w:r>
+        <w:rPr>
+          <w:lang w:val="en-GB"/>
+        </w:rPr>
+        <w:t xml:space="preserve"> if you pass </w:t>
       </w:r>
       <w:r>
         <w:rPr>
@@ -1158,7 +1504,21 @@
         <w:rPr>
           <w:lang w:val="en-GB"/>
         </w:rPr>
-        <w:t xml:space="preserve">Note: we will pass lower case words to the stemmer so that words like Good and good  (capitalized)  won’t be labelled as different words </w:t>
+        <w:t xml:space="preserve">Note: we will pass lower case words to the stemmer so that words like Good and </w:t>
+      </w:r>
+      <w:proofErr w:type="gramStart"/>
+      <w:r>
+        <w:rPr>
+          <w:lang w:val="en-GB"/>
+        </w:rPr>
+        <w:t>good  (</w:t>
+      </w:r>
+      <w:proofErr w:type="gramEnd"/>
+      <w:r>
+        <w:rPr>
+          <w:lang w:val="en-GB"/>
+        </w:rPr>
+        <w:t xml:space="preserve">capitalized)  won’t be labelled as different words </w:t>
       </w:r>
     </w:p>
     <w:p>
@@ -1202,7 +1562,23 @@
         <w:rPr>
           <w:lang w:val="en-GB"/>
         </w:rPr>
-        <w:t>We will be using a data set called intents.json which has the following structure</w:t>
+        <w:t xml:space="preserve">We will be using a data set called </w:t>
+      </w:r>
+      <w:proofErr w:type="spellStart"/>
+      <w:proofErr w:type="gramStart"/>
+      <w:r>
+        <w:rPr>
+          <w:lang w:val="en-GB"/>
+        </w:rPr>
+        <w:t>intents.json</w:t>
+      </w:r>
+      <w:proofErr w:type="spellEnd"/>
+      <w:proofErr w:type="gramEnd"/>
+      <w:r>
+        <w:rPr>
+          <w:lang w:val="en-GB"/>
+        </w:rPr>
+        <w:t xml:space="preserve"> which has the following structure</w:t>
       </w:r>
     </w:p>
     <w:p>
@@ -1273,7 +1649,21 @@
         <w:rPr>
           <w:lang w:val="en-GB"/>
         </w:rPr>
-        <w:t xml:space="preserve">Seems familiar? If you noticed , this looks similar to nested dictionary in python. That’s how JSON is formatted. </w:t>
+        <w:t xml:space="preserve">Seems familiar? If you </w:t>
+      </w:r>
+      <w:proofErr w:type="gramStart"/>
+      <w:r>
+        <w:rPr>
+          <w:lang w:val="en-GB"/>
+        </w:rPr>
+        <w:t>noticed ,</w:t>
+      </w:r>
+      <w:proofErr w:type="gramEnd"/>
+      <w:r>
+        <w:rPr>
+          <w:lang w:val="en-GB"/>
+        </w:rPr>
+        <w:t xml:space="preserve"> this looks similar to nested dictionary in python. That’s how JSON is formatted. </w:t>
       </w:r>
     </w:p>
     <w:p>
@@ -1287,7 +1677,23 @@
         <w:rPr>
           <w:lang w:val="en-GB"/>
         </w:rPr>
-        <w:t>Now we will simply load the json file using json.load() function</w:t>
+        <w:t xml:space="preserve">Now we will simply load the json file using </w:t>
+      </w:r>
+      <w:proofErr w:type="spellStart"/>
+      <w:proofErr w:type="gramStart"/>
+      <w:r>
+        <w:rPr>
+          <w:lang w:val="en-GB"/>
+        </w:rPr>
+        <w:t>json.load</w:t>
+      </w:r>
+      <w:proofErr w:type="spellEnd"/>
+      <w:proofErr w:type="gramEnd"/>
+      <w:r>
+        <w:rPr>
+          <w:lang w:val="en-GB"/>
+        </w:rPr>
+        <w:t>() function</w:t>
       </w:r>
     </w:p>
     <w:p>
@@ -1546,7 +1952,21 @@
         <w:rPr>
           <w:lang w:val="en-GB"/>
         </w:rPr>
-        <w:t>We will transform the data into a format that our PyTorch Model can Easily Understand</w:t>
+        <w:t xml:space="preserve">We will transform the data into a format that our </w:t>
+      </w:r>
+      <w:proofErr w:type="spellStart"/>
+      <w:r>
+        <w:rPr>
+          <w:lang w:val="en-GB"/>
+        </w:rPr>
+        <w:t>PyTorch</w:t>
+      </w:r>
+      <w:proofErr w:type="spellEnd"/>
+      <w:r>
+        <w:rPr>
+          <w:lang w:val="en-GB"/>
+        </w:rPr>
+        <w:t xml:space="preserve"> Model can Easily Understand</w:t>
       </w:r>
     </w:p>
     <w:p>
@@ -1622,7 +2042,21 @@
         <w:rPr>
           <w:lang w:val="en-GB"/>
         </w:rPr>
-        <w:t xml:space="preserve">- PyTorch </w:t>
+        <w:t xml:space="preserve">- </w:t>
+      </w:r>
+      <w:proofErr w:type="spellStart"/>
+      <w:r>
+        <w:rPr>
+          <w:lang w:val="en-GB"/>
+        </w:rPr>
+        <w:t>PyTorch</w:t>
+      </w:r>
+      <w:proofErr w:type="spellEnd"/>
+      <w:r>
+        <w:rPr>
+          <w:lang w:val="en-GB"/>
+        </w:rPr>
+        <w:t xml:space="preserve"> </w:t>
       </w:r>
       <w:r>
         <w:rPr>
@@ -1653,26 +2087,76 @@
         <w:rPr>
           <w:lang w:val="en-GB"/>
         </w:rPr>
-        <w:t xml:space="preserve">. It will be a feed forward neural Network which will have 3 Linear Layers and we will be using activation function “ReLU” </w:t>
-      </w:r>
-      <w:r>
-        <w:rPr>
-          <w:lang w:val="en-GB"/>
-        </w:rPr>
-        <w:t xml:space="preserve">. </w:t>
-      </w:r>
-    </w:p>
-    <w:p>
-      <w:pPr>
-        <w:rPr>
-          <w:lang w:val="en-GB"/>
-        </w:rPr>
-      </w:pPr>
-      <w:r>
-        <w:rPr>
-          <w:lang w:val="en-GB"/>
-        </w:rPr>
-        <w:t>Note: We have used the super() function to inherit the properties of its parent class. This is an Object Oriented Programming (OOP) concept.</w:t>
+        <w:t>. It will be a feed forward neural Network which will have 3 Linear Layers and we will be using activation function “</w:t>
+      </w:r>
+      <w:proofErr w:type="spellStart"/>
+      <w:r>
+        <w:rPr>
+          <w:lang w:val="en-GB"/>
+        </w:rPr>
+        <w:t>ReLU</w:t>
+      </w:r>
+      <w:proofErr w:type="spellEnd"/>
+      <w:proofErr w:type="gramStart"/>
+      <w:r>
+        <w:rPr>
+          <w:lang w:val="en-GB"/>
+        </w:rPr>
+        <w:t xml:space="preserve">” </w:t>
+      </w:r>
+      <w:r>
+        <w:rPr>
+          <w:lang w:val="en-GB"/>
+        </w:rPr>
+        <w:t>.</w:t>
+      </w:r>
+      <w:proofErr w:type="gramEnd"/>
+      <w:r>
+        <w:rPr>
+          <w:lang w:val="en-GB"/>
+        </w:rPr>
+        <w:t xml:space="preserve"> </w:t>
+      </w:r>
+    </w:p>
+    <w:p>
+      <w:pPr>
+        <w:rPr>
+          <w:lang w:val="en-GB"/>
+        </w:rPr>
+      </w:pPr>
+      <w:r>
+        <w:rPr>
+          <w:lang w:val="en-GB"/>
+        </w:rPr>
+        <w:t xml:space="preserve">Note: We have used the </w:t>
+      </w:r>
+      <w:proofErr w:type="gramStart"/>
+      <w:r>
+        <w:rPr>
+          <w:lang w:val="en-GB"/>
+        </w:rPr>
+        <w:t>super(</w:t>
+      </w:r>
+      <w:proofErr w:type="gramEnd"/>
+      <w:r>
+        <w:rPr>
+          <w:lang w:val="en-GB"/>
+        </w:rPr>
+        <w:t xml:space="preserve">) function to inherit the properties of its parent class. This is an </w:t>
+      </w:r>
+      <w:proofErr w:type="gramStart"/>
+      <w:r>
+        <w:rPr>
+          <w:lang w:val="en-GB"/>
+        </w:rPr>
+        <w:t>Object Oriented</w:t>
+      </w:r>
+      <w:proofErr w:type="gramEnd"/>
+      <w:r>
+        <w:rPr>
+          <w:lang w:val="en-GB"/>
+        </w:rPr>
+        <w:t xml:space="preserve"> Programming (OOP) concept.</w:t>
       </w:r>
     </w:p>
     <w:p>
@@ -2074,7 +2558,27 @@
           <w:szCs w:val="22"/>
           <w:lang w:eastAsia="en-US"/>
         </w:rPr>
-        <w:t>-ReLU Function:</w:t>
+        <w:t>-</w:t>
+      </w:r>
+      <w:proofErr w:type="spellStart"/>
+      <w:r>
+        <w:rPr>
+          <w:rFonts w:asciiTheme="minorHAnsi" w:eastAsiaTheme="minorHAnsi" w:hAnsiTheme="minorHAnsi" w:cstheme="minorBidi"/>
+          <w:sz w:val="22"/>
+          <w:szCs w:val="22"/>
+          <w:lang w:eastAsia="en-US"/>
+        </w:rPr>
+        <w:t>ReLU</w:t>
+      </w:r>
+      <w:proofErr w:type="spellEnd"/>
+      <w:r>
+        <w:rPr>
+          <w:rFonts w:asciiTheme="minorHAnsi" w:eastAsiaTheme="minorHAnsi" w:hAnsiTheme="minorHAnsi" w:cstheme="minorBidi"/>
+          <w:sz w:val="22"/>
+          <w:szCs w:val="22"/>
+          <w:lang w:eastAsia="en-US"/>
+        </w:rPr>
+        <w:t xml:space="preserve"> Function:</w:t>
       </w:r>
     </w:p>
     <w:p>
@@ -2096,7 +2600,27 @@
           <w:szCs w:val="22"/>
           <w:lang w:eastAsia="en-US"/>
         </w:rPr>
-        <w:t>There are a number of widely used activation functions in deep learning today. One of the simplest is the rectified linear unit, or ReLU function, which is a piecewise linear function that outputs zero if its input is negative, and directly outputs the input otherwise:</w:t>
+        <w:t xml:space="preserve">There are a number of widely used activation functions in deep learning today. One of the simplest is the rectified linear unit, or </w:t>
+      </w:r>
+      <w:proofErr w:type="spellStart"/>
+      <w:r>
+        <w:rPr>
+          <w:rFonts w:asciiTheme="minorHAnsi" w:eastAsiaTheme="minorHAnsi" w:hAnsiTheme="minorHAnsi" w:cstheme="minorBidi"/>
+          <w:sz w:val="22"/>
+          <w:szCs w:val="22"/>
+          <w:lang w:eastAsia="en-US"/>
+        </w:rPr>
+        <w:t>ReLU</w:t>
+      </w:r>
+      <w:proofErr w:type="spellEnd"/>
+      <w:r>
+        <w:rPr>
+          <w:rFonts w:asciiTheme="minorHAnsi" w:eastAsiaTheme="minorHAnsi" w:hAnsiTheme="minorHAnsi" w:cstheme="minorBidi"/>
+          <w:sz w:val="22"/>
+          <w:szCs w:val="22"/>
+          <w:lang w:eastAsia="en-US"/>
+        </w:rPr>
+        <w:t xml:space="preserve"> function, which is a piecewise linear function that outputs zero if its input is negative, and directly outputs the input otherwise:</w:t>
       </w:r>
     </w:p>
     <w:p>
@@ -2174,7 +2698,27 @@
           <w:szCs w:val="22"/>
           <w:lang w:eastAsia="en-US"/>
         </w:rPr>
-        <w:t>Mathematical definition of the ReLU Function</w:t>
+        <w:t xml:space="preserve">Mathematical definition of the </w:t>
+      </w:r>
+      <w:proofErr w:type="spellStart"/>
+      <w:r>
+        <w:rPr>
+          <w:rFonts w:asciiTheme="minorHAnsi" w:eastAsiaTheme="minorHAnsi" w:hAnsiTheme="minorHAnsi" w:cstheme="minorBidi"/>
+          <w:sz w:val="22"/>
+          <w:szCs w:val="22"/>
+          <w:lang w:eastAsia="en-US"/>
+        </w:rPr>
+        <w:t>ReLU</w:t>
+      </w:r>
+      <w:proofErr w:type="spellEnd"/>
+      <w:r>
+        <w:rPr>
+          <w:rFonts w:asciiTheme="minorHAnsi" w:eastAsiaTheme="minorHAnsi" w:hAnsiTheme="minorHAnsi" w:cstheme="minorBidi"/>
+          <w:sz w:val="22"/>
+          <w:szCs w:val="22"/>
+          <w:lang w:eastAsia="en-US"/>
+        </w:rPr>
+        <w:t xml:space="preserve"> Function</w:t>
       </w:r>
     </w:p>
     <w:p>
@@ -2253,7 +2797,27 @@
           <w:szCs w:val="22"/>
           <w:lang w:eastAsia="en-US"/>
         </w:rPr>
-        <w:t>Graph of the ReLU function, showing its flat gradient for negative x</w:t>
+        <w:t xml:space="preserve">Graph of the </w:t>
+      </w:r>
+      <w:proofErr w:type="spellStart"/>
+      <w:r>
+        <w:rPr>
+          <w:rFonts w:asciiTheme="minorHAnsi" w:eastAsiaTheme="minorHAnsi" w:hAnsiTheme="minorHAnsi" w:cstheme="minorBidi"/>
+          <w:sz w:val="22"/>
+          <w:szCs w:val="22"/>
+          <w:lang w:eastAsia="en-US"/>
+        </w:rPr>
+        <w:t>ReLU</w:t>
+      </w:r>
+      <w:proofErr w:type="spellEnd"/>
+      <w:r>
+        <w:rPr>
+          <w:rFonts w:asciiTheme="minorHAnsi" w:eastAsiaTheme="minorHAnsi" w:hAnsiTheme="minorHAnsi" w:cstheme="minorBidi"/>
+          <w:sz w:val="22"/>
+          <w:szCs w:val="22"/>
+          <w:lang w:eastAsia="en-US"/>
+        </w:rPr>
+        <w:t xml:space="preserve"> function, showing its flat gradient for negative x</w:t>
       </w:r>
       <w:r>
         <w:rPr>
@@ -2356,14 +2920,25 @@
         </w:rPr>
         <w:t>-</w:t>
       </w:r>
-      <w:r>
-        <w:rPr>
-          <w:rFonts w:asciiTheme="minorHAnsi" w:eastAsiaTheme="minorHAnsi" w:hAnsiTheme="minorHAnsi" w:cstheme="minorBidi"/>
-          <w:sz w:val="22"/>
-          <w:szCs w:val="22"/>
-          <w:lang w:eastAsia="en-US"/>
-        </w:rPr>
-        <w:t>ReLU Function Derivative</w:t>
+      <w:proofErr w:type="spellStart"/>
+      <w:r>
+        <w:rPr>
+          <w:rFonts w:asciiTheme="minorHAnsi" w:eastAsiaTheme="minorHAnsi" w:hAnsiTheme="minorHAnsi" w:cstheme="minorBidi"/>
+          <w:sz w:val="22"/>
+          <w:szCs w:val="22"/>
+          <w:lang w:eastAsia="en-US"/>
+        </w:rPr>
+        <w:t>ReLU</w:t>
+      </w:r>
+      <w:proofErr w:type="spellEnd"/>
+      <w:r>
+        <w:rPr>
+          <w:rFonts w:asciiTheme="minorHAnsi" w:eastAsiaTheme="minorHAnsi" w:hAnsiTheme="minorHAnsi" w:cstheme="minorBidi"/>
+          <w:sz w:val="22"/>
+          <w:szCs w:val="22"/>
+          <w:lang w:eastAsia="en-US"/>
+        </w:rPr>
+        <w:t xml:space="preserve"> Function Derivative</w:t>
       </w:r>
     </w:p>
     <w:p>
@@ -2385,7 +2960,27 @@
           <w:szCs w:val="22"/>
           <w:lang w:eastAsia="en-US"/>
         </w:rPr>
-        <w:t>It is also instructive to calculate the gradient of the ReLU function, which is mathematically undefined at x = 0 but which is still extremely useful in neural networks.</w:t>
+        <w:t xml:space="preserve">It is also instructive to calculate the gradient of the </w:t>
+      </w:r>
+      <w:proofErr w:type="spellStart"/>
+      <w:r>
+        <w:rPr>
+          <w:rFonts w:asciiTheme="minorHAnsi" w:eastAsiaTheme="minorHAnsi" w:hAnsiTheme="minorHAnsi" w:cstheme="minorBidi"/>
+          <w:sz w:val="22"/>
+          <w:szCs w:val="22"/>
+          <w:lang w:eastAsia="en-US"/>
+        </w:rPr>
+        <w:t>ReLU</w:t>
+      </w:r>
+      <w:proofErr w:type="spellEnd"/>
+      <w:r>
+        <w:rPr>
+          <w:rFonts w:asciiTheme="minorHAnsi" w:eastAsiaTheme="minorHAnsi" w:hAnsiTheme="minorHAnsi" w:cstheme="minorBidi"/>
+          <w:sz w:val="22"/>
+          <w:szCs w:val="22"/>
+          <w:lang w:eastAsia="en-US"/>
+        </w:rPr>
+        <w:t xml:space="preserve"> function, which is mathematically undefined at x = 0 but which is still extremely useful in neural networks.</w:t>
       </w:r>
     </w:p>
     <w:p>
@@ -2463,7 +3058,27 @@
           <w:szCs w:val="22"/>
           <w:lang w:eastAsia="en-US"/>
         </w:rPr>
-        <w:t xml:space="preserve">The derivative of the ReLU function. In practice the derivative at x = 0 can be set to either 0 or 1. </w:t>
+        <w:t xml:space="preserve">The derivative of the </w:t>
+      </w:r>
+      <w:proofErr w:type="spellStart"/>
+      <w:r>
+        <w:rPr>
+          <w:rFonts w:asciiTheme="minorHAnsi" w:eastAsiaTheme="minorHAnsi" w:hAnsiTheme="minorHAnsi" w:cstheme="minorBidi"/>
+          <w:sz w:val="22"/>
+          <w:szCs w:val="22"/>
+          <w:lang w:eastAsia="en-US"/>
+        </w:rPr>
+        <w:t>ReLU</w:t>
+      </w:r>
+      <w:proofErr w:type="spellEnd"/>
+      <w:r>
+        <w:rPr>
+          <w:rFonts w:asciiTheme="minorHAnsi" w:eastAsiaTheme="minorHAnsi" w:hAnsiTheme="minorHAnsi" w:cstheme="minorBidi"/>
+          <w:sz w:val="22"/>
+          <w:szCs w:val="22"/>
+          <w:lang w:eastAsia="en-US"/>
+        </w:rPr>
+        <w:t xml:space="preserve"> function. In practice the derivative at x = 0 can be set to either 0 or 1. </w:t>
       </w:r>
     </w:p>
     <w:p>
@@ -2697,7 +3312,67 @@
           <w:szCs w:val="22"/>
           <w:lang w:eastAsia="en-US"/>
         </w:rPr>
-        <w:t xml:space="preserve">You can read online about __getitem__ and __getitem__ magic funtions. </w:t>
+        <w:t>You can read online about __</w:t>
+      </w:r>
+      <w:proofErr w:type="spellStart"/>
+      <w:r>
+        <w:rPr>
+          <w:rFonts w:asciiTheme="minorHAnsi" w:eastAsiaTheme="minorHAnsi" w:hAnsiTheme="minorHAnsi" w:cstheme="minorBidi"/>
+          <w:sz w:val="22"/>
+          <w:szCs w:val="22"/>
+          <w:lang w:eastAsia="en-US"/>
+        </w:rPr>
+        <w:t>getitem</w:t>
+      </w:r>
+      <w:proofErr w:type="spellEnd"/>
+      <w:r>
+        <w:rPr>
+          <w:rFonts w:asciiTheme="minorHAnsi" w:eastAsiaTheme="minorHAnsi" w:hAnsiTheme="minorHAnsi" w:cstheme="minorBidi"/>
+          <w:sz w:val="22"/>
+          <w:szCs w:val="22"/>
+          <w:lang w:eastAsia="en-US"/>
+        </w:rPr>
+        <w:t>__ and __</w:t>
+      </w:r>
+      <w:proofErr w:type="spellStart"/>
+      <w:r>
+        <w:rPr>
+          <w:rFonts w:asciiTheme="minorHAnsi" w:eastAsiaTheme="minorHAnsi" w:hAnsiTheme="minorHAnsi" w:cstheme="minorBidi"/>
+          <w:sz w:val="22"/>
+          <w:szCs w:val="22"/>
+          <w:lang w:eastAsia="en-US"/>
+        </w:rPr>
+        <w:t>getitem</w:t>
+      </w:r>
+      <w:proofErr w:type="spellEnd"/>
+      <w:r>
+        <w:rPr>
+          <w:rFonts w:asciiTheme="minorHAnsi" w:eastAsiaTheme="minorHAnsi" w:hAnsiTheme="minorHAnsi" w:cstheme="minorBidi"/>
+          <w:sz w:val="22"/>
+          <w:szCs w:val="22"/>
+          <w:lang w:eastAsia="en-US"/>
+        </w:rPr>
+        <w:t xml:space="preserve">__ magic </w:t>
+      </w:r>
+      <w:proofErr w:type="spellStart"/>
+      <w:r>
+        <w:rPr>
+          <w:rFonts w:asciiTheme="minorHAnsi" w:eastAsiaTheme="minorHAnsi" w:hAnsiTheme="minorHAnsi" w:cstheme="minorBidi"/>
+          <w:sz w:val="22"/>
+          <w:szCs w:val="22"/>
+          <w:lang w:eastAsia="en-US"/>
+        </w:rPr>
+        <w:t>funtions</w:t>
+      </w:r>
+      <w:proofErr w:type="spellEnd"/>
+      <w:r>
+        <w:rPr>
+          <w:rFonts w:asciiTheme="minorHAnsi" w:eastAsiaTheme="minorHAnsi" w:hAnsiTheme="minorHAnsi" w:cstheme="minorBidi"/>
+          <w:sz w:val="22"/>
+          <w:szCs w:val="22"/>
+          <w:lang w:eastAsia="en-US"/>
+        </w:rPr>
+        <w:t xml:space="preserve">. </w:t>
       </w:r>
     </w:p>
     <w:p>
@@ -3493,6 +4168,187 @@
         <w:t>-Chat:</w:t>
       </w:r>
     </w:p>
+    <w:sdt>
+      <w:sdtPr>
+        <w:id w:val="-1864498603"/>
+        <w:docPartObj>
+          <w:docPartGallery w:val="Bibliographies"/>
+          <w:docPartUnique/>
+        </w:docPartObj>
+      </w:sdtPr>
+      <w:sdtEndPr>
+        <w:rPr>
+          <w:rFonts w:asciiTheme="minorHAnsi" w:eastAsiaTheme="minorHAnsi" w:hAnsiTheme="minorHAnsi" w:cstheme="minorBidi"/>
+          <w:color w:val="auto"/>
+          <w:sz w:val="22"/>
+          <w:szCs w:val="22"/>
+        </w:rPr>
+      </w:sdtEndPr>
+      <w:sdtContent>
+        <w:p>
+          <w:pPr>
+            <w:pStyle w:val="Heading1"/>
+          </w:pPr>
+          <w:r>
+            <w:t>Bibliography</w:t>
+          </w:r>
+        </w:p>
+        <w:sdt>
+          <w:sdtPr>
+            <w:id w:val="111145805"/>
+            <w:bibliography/>
+          </w:sdtPr>
+          <w:sdtContent>
+            <w:p>
+              <w:pPr>
+                <w:rPr>
+                  <w:noProof/>
+                </w:rPr>
+              </w:pPr>
+              <w:r>
+                <w:fldChar w:fldCharType="begin"/>
+              </w:r>
+              <w:r>
+                <w:instrText xml:space="preserve"> BIBLIOGRAPHY </w:instrText>
+              </w:r>
+              <w:r>
+                <w:fldChar w:fldCharType="separate"/>
+              </w:r>
+            </w:p>
+            <w:tbl>
+              <w:tblPr>
+                <w:tblW w:w="5000" w:type="pct"/>
+                <w:tblCellSpacing w:w="15" w:type="dxa"/>
+                <w:tblCellMar>
+                  <w:top w:w="15" w:type="dxa"/>
+                  <w:left w:w="15" w:type="dxa"/>
+                  <w:bottom w:w="15" w:type="dxa"/>
+                  <w:right w:w="15" w:type="dxa"/>
+                </w:tblCellMar>
+                <w:tblLook w:val="04A0" w:firstRow="1" w:lastRow="0" w:firstColumn="1" w:lastColumn="0" w:noHBand="0" w:noVBand="1"/>
+              </w:tblPr>
+              <w:tblGrid>
+                <w:gridCol w:w="322"/>
+                <w:gridCol w:w="9128"/>
+              </w:tblGrid>
+              <w:tr>
+                <w:trPr>
+                  <w:divId w:val="525102550"/>
+                  <w:tblCellSpacing w:w="15" w:type="dxa"/>
+                </w:trPr>
+                <w:tc>
+                  <w:tcPr>
+                    <w:tcW w:w="50" w:type="pct"/>
+                    <w:hideMark/>
+                  </w:tcPr>
+                  <w:p>
+                    <w:pPr>
+                      <w:pStyle w:val="Bibliography"/>
+                      <w:rPr>
+                        <w:noProof/>
+                        <w:sz w:val="24"/>
+                        <w:szCs w:val="24"/>
+                      </w:rPr>
+                    </w:pPr>
+                    <w:r>
+                      <w:rPr>
+                        <w:noProof/>
+                      </w:rPr>
+                      <w:t xml:space="preserve">[1] </w:t>
+                    </w:r>
+                  </w:p>
+                </w:tc>
+                <w:tc>
+                  <w:tcPr>
+                    <w:tcW w:w="0" w:type="auto"/>
+                    <w:hideMark/>
+                  </w:tcPr>
+                  <w:p>
+                    <w:pPr>
+                      <w:pStyle w:val="Bibliography"/>
+                      <w:rPr>
+                        <w:noProof/>
+                      </w:rPr>
+                    </w:pPr>
+                    <w:r>
+                      <w:rPr>
+                        <w:noProof/>
+                      </w:rPr>
+                      <w:t>Wikipedia, "FeedForward Neural Network," Wikipedia, [Online]. Available: https://en.wikipedia.org/wiki/Feedforward_neural_network.</w:t>
+                    </w:r>
+                  </w:p>
+                </w:tc>
+              </w:tr>
+              <w:tr>
+                <w:trPr>
+                  <w:divId w:val="525102550"/>
+                  <w:tblCellSpacing w:w="15" w:type="dxa"/>
+                </w:trPr>
+                <w:tc>
+                  <w:tcPr>
+                    <w:tcW w:w="50" w:type="pct"/>
+                    <w:hideMark/>
+                  </w:tcPr>
+                  <w:p>
+                    <w:pPr>
+                      <w:pStyle w:val="Bibliography"/>
+                      <w:rPr>
+                        <w:noProof/>
+                      </w:rPr>
+                    </w:pPr>
+                    <w:r>
+                      <w:rPr>
+                        <w:noProof/>
+                      </w:rPr>
+                      <w:t xml:space="preserve">[2] </w:t>
+                    </w:r>
+                  </w:p>
+                </w:tc>
+                <w:tc>
+                  <w:tcPr>
+                    <w:tcW w:w="0" w:type="auto"/>
+                    <w:hideMark/>
+                  </w:tcPr>
+                  <w:p>
+                    <w:pPr>
+                      <w:pStyle w:val="Bibliography"/>
+                      <w:rPr>
+                        <w:noProof/>
+                      </w:rPr>
+                    </w:pPr>
+                    <w:r>
+                      <w:rPr>
+                        <w:noProof/>
+                      </w:rPr>
+                      <w:t>T. Wood, "Activation Function," DeepAI, [Online]. Available: https://deepai.org/machine-learning-glossary-and-terms/activation-function.</w:t>
+                    </w:r>
+                  </w:p>
+                </w:tc>
+              </w:tr>
+            </w:tbl>
+            <w:p>
+              <w:pPr>
+                <w:divId w:val="525102550"/>
+                <w:rPr>
+                  <w:rFonts w:eastAsia="Times New Roman"/>
+                  <w:noProof/>
+                </w:rPr>
+              </w:pPr>
+            </w:p>
+            <w:p>
+              <w:r>
+                <w:rPr>
+                  <w:b/>
+                  <w:bCs/>
+                  <w:noProof/>
+                </w:rPr>
+                <w:fldChar w:fldCharType="end"/>
+              </w:r>
+            </w:p>
+          </w:sdtContent>
+        </w:sdt>
+      </w:sdtContent>
+    </w:sdt>
     <w:p>
       <w:pPr>
         <w:pStyle w:val="NormalWeb"/>
@@ -3506,50 +4362,6 @@
           <w:lang w:eastAsia="en-US"/>
         </w:rPr>
       </w:pPr>
-      <w:r>
-        <w:rPr>
-          <w:rFonts w:asciiTheme="minorHAnsi" w:eastAsiaTheme="minorHAnsi" w:hAnsiTheme="minorHAnsi" w:cstheme="minorBidi"/>
-          <w:sz w:val="22"/>
-          <w:szCs w:val="22"/>
-          <w:lang w:eastAsia="en-US"/>
-        </w:rPr>
-        <w:lastRenderedPageBreak/>
-        <w:drawing>
-          <wp:inline distT="0" distB="0" distL="0" distR="0" wp14:anchorId="1716668C" wp14:editId="5168D9A2">
-            <wp:extent cx="4915586" cy="4315427"/>
-            <wp:effectExtent l="0" t="0" r="0" b="9525"/>
-            <wp:docPr id="30" name="Picture 30"/>
-            <wp:cNvGraphicFramePr>
-              <a:graphicFrameLocks xmlns:a="http://schemas.openxmlformats.org/drawingml/2006/main" noChangeAspect="1"/>
-            </wp:cNvGraphicFramePr>
-            <a:graphic xmlns:a="http://schemas.openxmlformats.org/drawingml/2006/main">
-              <a:graphicData uri="http://schemas.openxmlformats.org/drawingml/2006/picture">
-                <pic:pic xmlns:pic="http://schemas.openxmlformats.org/drawingml/2006/picture">
-                  <pic:nvPicPr>
-                    <pic:cNvPr id="1" name=""/>
-                    <pic:cNvPicPr/>
-                  </pic:nvPicPr>
-                  <pic:blipFill>
-                    <a:blip r:embed="rId29"/>
-                    <a:stretch>
-                      <a:fillRect/>
-                    </a:stretch>
-                  </pic:blipFill>
-                  <pic:spPr>
-                    <a:xfrm>
-                      <a:off x="0" y="0"/>
-                      <a:ext cx="4915586" cy="4315427"/>
-                    </a:xfrm>
-                    <a:prstGeom prst="rect">
-                      <a:avLst/>
-                    </a:prstGeom>
-                  </pic:spPr>
-                </pic:pic>
-              </a:graphicData>
-            </a:graphic>
-          </wp:inline>
-        </w:drawing>
-      </w:r>
     </w:p>
     <w:p>
       <w:pPr>
@@ -4511,6 +5323,27 @@
     <w:name w:val="Normal"/>
     <w:qFormat/>
   </w:style>
+  <w:style w:type="paragraph" w:styleId="Heading1">
+    <w:name w:val="heading 1"/>
+    <w:basedOn w:val="Normal"/>
+    <w:next w:val="Normal"/>
+    <w:link w:val="Heading1Char"/>
+    <w:uiPriority w:val="9"/>
+    <w:qFormat/>
+    <w:rsid w:val="00F503AD"/>
+    <w:pPr>
+      <w:keepNext/>
+      <w:keepLines/>
+      <w:spacing w:before="240" w:after="0" w:line="259" w:lineRule="auto"/>
+      <w:outlineLvl w:val="0"/>
+    </w:pPr>
+    <w:rPr>
+      <w:rFonts w:asciiTheme="majorHAnsi" w:eastAsiaTheme="majorEastAsia" w:hAnsiTheme="majorHAnsi" w:cstheme="majorBidi"/>
+      <w:color w:val="365F91" w:themeColor="accent1" w:themeShade="BF"/>
+      <w:sz w:val="32"/>
+      <w:szCs w:val="32"/>
+    </w:rPr>
+  </w:style>
   <w:style w:type="character" w:default="1" w:styleId="DefaultParagraphFont">
     <w:name w:val="Default Paragraph Font"/>
     <w:uiPriority w:val="1"/>
@@ -4588,6 +5421,27 @@
       <w:color w:val="800080" w:themeColor="followedHyperlink"/>
       <w:u w:val="single"/>
     </w:rPr>
+  </w:style>
+  <w:style w:type="character" w:customStyle="1" w:styleId="Heading1Char">
+    <w:name w:val="Heading 1 Char"/>
+    <w:basedOn w:val="DefaultParagraphFont"/>
+    <w:link w:val="Heading1"/>
+    <w:uiPriority w:val="9"/>
+    <w:rsid w:val="00F503AD"/>
+    <w:rPr>
+      <w:rFonts w:asciiTheme="majorHAnsi" w:eastAsiaTheme="majorEastAsia" w:hAnsiTheme="majorHAnsi" w:cstheme="majorBidi"/>
+      <w:color w:val="365F91" w:themeColor="accent1" w:themeShade="BF"/>
+      <w:sz w:val="32"/>
+      <w:szCs w:val="32"/>
+    </w:rPr>
+  </w:style>
+  <w:style w:type="paragraph" w:styleId="Bibliography">
+    <w:name w:val="Bibliography"/>
+    <w:basedOn w:val="Normal"/>
+    <w:next w:val="Normal"/>
+    <w:uiPriority w:val="37"/>
+    <w:unhideWhenUsed/>
+    <w:rsid w:val="00F503AD"/>
   </w:style>
 </w:styles>
 </file>
@@ -4920,7 +5774,7 @@
 </file>
 
 <file path=customXml/itemProps1.xml><?xml version="1.0" encoding="utf-8"?>
-<ds:datastoreItem xmlns:ds="http://schemas.openxmlformats.org/officeDocument/2006/customXml" ds:itemID="{C8E04211-9D4B-4084-BC63-EDC5843761FC}">
+<ds:datastoreItem xmlns:ds="http://schemas.openxmlformats.org/officeDocument/2006/customXml" ds:itemID="{AFE36C99-22C7-4CD2-8856-0DEA34A0F866}">
   <ds:schemaRefs>
     <ds:schemaRef ds:uri="http://schemas.openxmlformats.org/officeDocument/2006/bibliography"/>
   </ds:schemaRefs>

</xml_diff>